<commit_message>
Completed Documentation of Level 1
</commit_message>
<xml_diff>
--- a/Documentation/Level 1/Website_A documentation.docx
+++ b/Documentation/Level 1/Website_A documentation.docx
@@ -1,6 +1,6 @@
 
 <file path=word/document.xml><?xml version="1.0" encoding="utf-8"?>
-<w:document xmlns:wpc="http://schemas.microsoft.com/office/word/2010/wordprocessingCanvas" xmlns:cx="http://schemas.microsoft.com/office/drawing/2014/chartex" xmlns:cx1="http://schemas.microsoft.com/office/drawing/2015/9/8/chartex" xmlns:cx2="http://schemas.microsoft.com/office/drawing/2015/10/21/chartex" xmlns:cx3="http://schemas.microsoft.com/office/drawing/2016/5/9/chartex" xmlns:cx4="http://schemas.microsoft.com/office/drawing/2016/5/10/chartex" xmlns:cx5="http://schemas.microsoft.com/office/drawing/2016/5/11/chartex" xmlns:cx6="http://schemas.microsoft.com/office/drawing/2016/5/12/chartex" xmlns:cx7="http://schemas.microsoft.com/office/drawing/2016/5/13/chartex" xmlns:cx8="http://schemas.microsoft.com/office/drawing/2016/5/14/chartex" xmlns:mc="http://schemas.openxmlformats.org/markup-compatibility/2006" xmlns:aink="http://schemas.microsoft.com/office/drawing/2016/ink" xmlns:am3d="http://schemas.microsoft.com/office/drawing/2017/model3d" xmlns:o="urn:schemas-microsoft-com:office:office" xmlns:oel="http://schemas.microsoft.com/office/2019/extlst" xmlns:r="http://schemas.openxmlformats.org/officeDocument/2006/relationships" xmlns:m="http://schemas.openxmlformats.org/officeDocument/2006/math" xmlns:v="urn:schemas-microsoft-com:vml" xmlns:wp14="http://schemas.microsoft.com/office/word/2010/wordprocessingDrawing" xmlns:wp="http://schemas.openxmlformats.org/drawingml/2006/wordprocessingDrawing" xmlns:w10="urn:schemas-microsoft-com:office:word" xmlns:w="http://schemas.openxmlformats.org/wordprocessingml/2006/main" xmlns:w14="http://schemas.microsoft.com/office/word/2010/wordml" xmlns:w15="http://schemas.microsoft.com/office/word/2012/wordml" xmlns:w16cex="http://schemas.microsoft.com/office/word/2018/wordml/cex" xmlns:w16cid="http://schemas.microsoft.com/office/word/2016/wordml/cid" xmlns:w16="http://schemas.microsoft.com/office/word/2018/wordml" xmlns:w16sdtdh="http://schemas.microsoft.com/office/word/2020/wordml/sdtdatahash" xmlns:w16se="http://schemas.microsoft.com/office/word/2015/wordml/symex" xmlns:wpg="http://schemas.microsoft.com/office/word/2010/wordprocessingGroup" xmlns:wpi="http://schemas.microsoft.com/office/word/2010/wordprocessingInk" xmlns:wne="http://schemas.microsoft.com/office/word/2006/wordml" xmlns:wps="http://schemas.microsoft.com/office/word/2010/wordprocessingShape" mc:Ignorable="w14 w15 w16se w16cid w16 w16cex w16sdtdh wp14">
+<w:document xmlns:wpc="http://schemas.microsoft.com/office/word/2010/wordprocessingCanvas" xmlns:cx="http://schemas.microsoft.com/office/drawing/2014/chartex" xmlns:mc="http://schemas.openxmlformats.org/markup-compatibility/2006" xmlns:o="urn:schemas-microsoft-com:office:office" xmlns:r="http://schemas.openxmlformats.org/officeDocument/2006/relationships" xmlns:m="http://schemas.openxmlformats.org/officeDocument/2006/math" xmlns:v="urn:schemas-microsoft-com:vml" xmlns:wp14="http://schemas.microsoft.com/office/word/2010/wordprocessingDrawing" xmlns:wp="http://schemas.openxmlformats.org/drawingml/2006/wordprocessingDrawing" xmlns:w10="urn:schemas-microsoft-com:office:word" xmlns:w="http://schemas.openxmlformats.org/wordprocessingml/2006/main" xmlns:w14="http://schemas.microsoft.com/office/word/2010/wordml" xmlns:w15="http://schemas.microsoft.com/office/word/2012/wordml" xmlns:w16se="http://schemas.microsoft.com/office/word/2015/wordml/symex" xmlns:wpg="http://schemas.microsoft.com/office/word/2010/wordprocessingGroup" xmlns:wpi="http://schemas.microsoft.com/office/word/2010/wordprocessingInk" xmlns:wne="http://schemas.microsoft.com/office/word/2006/wordml" xmlns:wps="http://schemas.microsoft.com/office/word/2010/wordprocessingShape" mc:Ignorable="w14 w15 w16se wp14">
   <w:body>
     <w:p>
       <w:pPr>
@@ -196,6 +196,46 @@
               <w:t>Spelling mistakes</w:t>
             </w:r>
           </w:p>
+          <w:p>
+            <w:pPr>
+              <w:pStyle w:val="ListParagraph"/>
+              <w:numPr>
+                <w:ilvl w:val="0"/>
+                <w:numId w:val="1"/>
+              </w:numPr>
+              <w:rPr>
+                <w:sz w:val="28"/>
+                <w:szCs w:val="28"/>
+              </w:rPr>
+            </w:pPr>
+            <w:r>
+              <w:rPr>
+                <w:sz w:val="28"/>
+                <w:szCs w:val="28"/>
+              </w:rPr>
+              <w:t>Missing Logo</w:t>
+            </w:r>
+          </w:p>
+          <w:p>
+            <w:pPr>
+              <w:pStyle w:val="ListParagraph"/>
+              <w:numPr>
+                <w:ilvl w:val="0"/>
+                <w:numId w:val="1"/>
+              </w:numPr>
+              <w:rPr>
+                <w:sz w:val="28"/>
+                <w:szCs w:val="28"/>
+              </w:rPr>
+            </w:pPr>
+            <w:r>
+              <w:rPr>
+                <w:sz w:val="28"/>
+                <w:szCs w:val="28"/>
+              </w:rPr>
+              <w:t>Font Size is not right</w:t>
+            </w:r>
+          </w:p>
         </w:tc>
         <w:tc>
           <w:tcPr>
@@ -259,6 +299,55 @@
                 <w:szCs w:val="28"/>
               </w:rPr>
               <w:t>Buttons</w:t>
+            </w:r>
+          </w:p>
+          <w:p>
+            <w:pPr>
+              <w:pStyle w:val="ListParagraph"/>
+              <w:numPr>
+                <w:ilvl w:val="0"/>
+                <w:numId w:val="1"/>
+              </w:numPr>
+              <w:rPr>
+                <w:sz w:val="28"/>
+                <w:szCs w:val="28"/>
+              </w:rPr>
+            </w:pPr>
+            <w:proofErr w:type="spellStart"/>
+            <w:r>
+              <w:rPr>
+                <w:sz w:val="28"/>
+                <w:szCs w:val="28"/>
+              </w:rPr>
+              <w:t>N</w:t>
+            </w:r>
+            <w:r>
+              <w:rPr>
+                <w:sz w:val="28"/>
+                <w:szCs w:val="28"/>
+              </w:rPr>
+              <w:t>avabar</w:t>
+            </w:r>
+            <w:proofErr w:type="spellEnd"/>
+          </w:p>
+          <w:p>
+            <w:pPr>
+              <w:pStyle w:val="ListParagraph"/>
+              <w:numPr>
+                <w:ilvl w:val="0"/>
+                <w:numId w:val="1"/>
+              </w:numPr>
+              <w:rPr>
+                <w:sz w:val="28"/>
+                <w:szCs w:val="28"/>
+              </w:rPr>
+            </w:pPr>
+            <w:r>
+              <w:rPr>
+                <w:sz w:val="28"/>
+                <w:szCs w:val="28"/>
+              </w:rPr>
+              <w:t>Hero Section</w:t>
             </w:r>
           </w:p>
         </w:tc>
@@ -306,7 +395,76 @@
                 <w:sz w:val="28"/>
                 <w:szCs w:val="28"/>
               </w:rPr>
-              <w:t>Improper Navbar</w:t>
+              <w:t xml:space="preserve">Improper </w:t>
+            </w:r>
+            <w:proofErr w:type="spellStart"/>
+            <w:r>
+              <w:rPr>
+                <w:sz w:val="28"/>
+                <w:szCs w:val="28"/>
+              </w:rPr>
+              <w:t>Navbar</w:t>
+            </w:r>
+            <w:proofErr w:type="spellEnd"/>
+          </w:p>
+          <w:p>
+            <w:pPr>
+              <w:pStyle w:val="ListParagraph"/>
+              <w:numPr>
+                <w:ilvl w:val="0"/>
+                <w:numId w:val="1"/>
+              </w:numPr>
+              <w:rPr>
+                <w:sz w:val="28"/>
+                <w:szCs w:val="28"/>
+              </w:rPr>
+            </w:pPr>
+            <w:r>
+              <w:rPr>
+                <w:sz w:val="28"/>
+                <w:szCs w:val="28"/>
+              </w:rPr>
+              <w:t>Linking Is Not Right</w:t>
+            </w:r>
+          </w:p>
+          <w:p>
+            <w:pPr>
+              <w:pStyle w:val="ListParagraph"/>
+              <w:numPr>
+                <w:ilvl w:val="0"/>
+                <w:numId w:val="1"/>
+              </w:numPr>
+              <w:rPr>
+                <w:sz w:val="28"/>
+                <w:szCs w:val="28"/>
+              </w:rPr>
+            </w:pPr>
+            <w:r>
+              <w:rPr>
+                <w:sz w:val="28"/>
+                <w:szCs w:val="28"/>
+              </w:rPr>
+              <w:t xml:space="preserve">Spelling Mistake </w:t>
+            </w:r>
+          </w:p>
+          <w:p>
+            <w:pPr>
+              <w:pStyle w:val="ListParagraph"/>
+              <w:numPr>
+                <w:ilvl w:val="0"/>
+                <w:numId w:val="1"/>
+              </w:numPr>
+              <w:rPr>
+                <w:sz w:val="28"/>
+                <w:szCs w:val="28"/>
+              </w:rPr>
+            </w:pPr>
+            <w:r>
+              <w:rPr>
+                <w:sz w:val="28"/>
+                <w:szCs w:val="28"/>
+              </w:rPr>
+              <w:t>Wrong Icons</w:t>
             </w:r>
           </w:p>
         </w:tc>
@@ -332,6 +490,68 @@
                 <w:szCs w:val="28"/>
               </w:rPr>
               <w:t>Header</w:t>
+            </w:r>
+          </w:p>
+          <w:p>
+            <w:pPr>
+              <w:pStyle w:val="ListParagraph"/>
+              <w:numPr>
+                <w:ilvl w:val="0"/>
+                <w:numId w:val="1"/>
+              </w:numPr>
+              <w:rPr>
+                <w:sz w:val="28"/>
+                <w:szCs w:val="28"/>
+              </w:rPr>
+            </w:pPr>
+            <w:proofErr w:type="spellStart"/>
+            <w:r>
+              <w:rPr>
+                <w:sz w:val="28"/>
+                <w:szCs w:val="28"/>
+              </w:rPr>
+              <w:t>Navbar</w:t>
+            </w:r>
+            <w:proofErr w:type="spellEnd"/>
+          </w:p>
+          <w:p>
+            <w:pPr>
+              <w:pStyle w:val="ListParagraph"/>
+              <w:numPr>
+                <w:ilvl w:val="0"/>
+                <w:numId w:val="1"/>
+              </w:numPr>
+              <w:rPr>
+                <w:sz w:val="28"/>
+                <w:szCs w:val="28"/>
+              </w:rPr>
+            </w:pPr>
+            <w:r>
+              <w:rPr>
+                <w:sz w:val="28"/>
+                <w:szCs w:val="28"/>
+              </w:rPr>
+              <w:t>Main Section</w:t>
+            </w:r>
+          </w:p>
+          <w:p>
+            <w:pPr>
+              <w:pStyle w:val="ListParagraph"/>
+              <w:numPr>
+                <w:ilvl w:val="0"/>
+                <w:numId w:val="1"/>
+              </w:numPr>
+              <w:rPr>
+                <w:sz w:val="28"/>
+                <w:szCs w:val="28"/>
+              </w:rPr>
+            </w:pPr>
+            <w:r>
+              <w:rPr>
+                <w:sz w:val="28"/>
+                <w:szCs w:val="28"/>
+              </w:rPr>
+              <w:t>Main Section</w:t>
             </w:r>
           </w:p>
         </w:tc>
@@ -382,6 +602,26 @@
               <w:t>Numbering Not in order</w:t>
             </w:r>
           </w:p>
+          <w:p>
+            <w:pPr>
+              <w:pStyle w:val="ListParagraph"/>
+              <w:numPr>
+                <w:ilvl w:val="0"/>
+                <w:numId w:val="1"/>
+              </w:numPr>
+              <w:rPr>
+                <w:sz w:val="28"/>
+                <w:szCs w:val="28"/>
+              </w:rPr>
+            </w:pPr>
+            <w:r>
+              <w:rPr>
+                <w:sz w:val="28"/>
+                <w:szCs w:val="28"/>
+              </w:rPr>
+              <w:t xml:space="preserve">Missing Image </w:t>
+            </w:r>
+          </w:p>
         </w:tc>
         <w:tc>
           <w:tcPr>
@@ -394,7 +634,6 @@
                 <w:ilvl w:val="0"/>
                 <w:numId w:val="1"/>
               </w:numPr>
-              <w:jc w:val="center"/>
               <w:rPr>
                 <w:sz w:val="28"/>
                 <w:szCs w:val="28"/>
@@ -406,6 +645,33 @@
                 <w:szCs w:val="28"/>
               </w:rPr>
               <w:t>Mobile</w:t>
+            </w:r>
+            <w:r>
+              <w:rPr>
+                <w:sz w:val="28"/>
+                <w:szCs w:val="28"/>
+              </w:rPr>
+              <w:t xml:space="preserve"> Steps</w:t>
+            </w:r>
+          </w:p>
+          <w:p>
+            <w:pPr>
+              <w:pStyle w:val="ListParagraph"/>
+              <w:numPr>
+                <w:ilvl w:val="0"/>
+                <w:numId w:val="1"/>
+              </w:numPr>
+              <w:rPr>
+                <w:sz w:val="28"/>
+                <w:szCs w:val="28"/>
+              </w:rPr>
+            </w:pPr>
+            <w:r>
+              <w:rPr>
+                <w:sz w:val="28"/>
+                <w:szCs w:val="28"/>
+              </w:rPr>
+              <w:t>Main Section</w:t>
             </w:r>
           </w:p>
         </w:tc>
@@ -456,6 +722,26 @@
               <w:t>Spelling Mistake</w:t>
             </w:r>
           </w:p>
+          <w:p>
+            <w:pPr>
+              <w:pStyle w:val="ListParagraph"/>
+              <w:numPr>
+                <w:ilvl w:val="0"/>
+                <w:numId w:val="1"/>
+              </w:numPr>
+              <w:rPr>
+                <w:sz w:val="28"/>
+                <w:szCs w:val="28"/>
+              </w:rPr>
+            </w:pPr>
+            <w:r>
+              <w:rPr>
+                <w:sz w:val="28"/>
+                <w:szCs w:val="28"/>
+              </w:rPr>
+              <w:t xml:space="preserve">Feature Is Missing </w:t>
+            </w:r>
+          </w:p>
         </w:tc>
         <w:tc>
           <w:tcPr>
@@ -468,7 +754,6 @@
                 <w:ilvl w:val="0"/>
                 <w:numId w:val="1"/>
               </w:numPr>
-              <w:jc w:val="center"/>
               <w:rPr>
                 <w:sz w:val="28"/>
                 <w:szCs w:val="28"/>
@@ -481,6 +766,28 @@
               </w:rPr>
               <w:t>Main page</w:t>
             </w:r>
+          </w:p>
+          <w:p>
+            <w:pPr>
+              <w:pStyle w:val="ListParagraph"/>
+              <w:numPr>
+                <w:ilvl w:val="0"/>
+                <w:numId w:val="1"/>
+              </w:numPr>
+              <w:rPr>
+                <w:sz w:val="28"/>
+                <w:szCs w:val="28"/>
+              </w:rPr>
+            </w:pPr>
+            <w:r>
+              <w:rPr>
+                <w:sz w:val="28"/>
+                <w:szCs w:val="28"/>
+              </w:rPr>
+              <w:t>Main Page</w:t>
+            </w:r>
+            <w:bookmarkStart w:id="0" w:name="_GoBack"/>
+            <w:bookmarkEnd w:id="0"/>
           </w:p>
         </w:tc>
       </w:tr>
@@ -549,6 +856,19 @@
               </w:rPr>
               <w:t>Checkmark icon problem</w:t>
             </w:r>
+          </w:p>
+          <w:p>
+            <w:pPr>
+              <w:pStyle w:val="ListParagraph"/>
+              <w:numPr>
+                <w:ilvl w:val="0"/>
+                <w:numId w:val="1"/>
+              </w:numPr>
+              <w:rPr>
+                <w:sz w:val="28"/>
+                <w:szCs w:val="28"/>
+              </w:rPr>
+            </w:pPr>
           </w:p>
         </w:tc>
         <w:tc>
@@ -622,7 +942,7 @@
 </file>
 
 <file path=word/numbering.xml><?xml version="1.0" encoding="utf-8"?>
-<w:numbering xmlns:wpc="http://schemas.microsoft.com/office/word/2010/wordprocessingCanvas" xmlns:cx="http://schemas.microsoft.com/office/drawing/2014/chartex" xmlns:cx1="http://schemas.microsoft.com/office/drawing/2015/9/8/chartex" xmlns:cx2="http://schemas.microsoft.com/office/drawing/2015/10/21/chartex" xmlns:cx3="http://schemas.microsoft.com/office/drawing/2016/5/9/chartex" xmlns:cx4="http://schemas.microsoft.com/office/drawing/2016/5/10/chartex" xmlns:cx5="http://schemas.microsoft.com/office/drawing/2016/5/11/chartex" xmlns:cx6="http://schemas.microsoft.com/office/drawing/2016/5/12/chartex" xmlns:cx7="http://schemas.microsoft.com/office/drawing/2016/5/13/chartex" xmlns:cx8="http://schemas.microsoft.com/office/drawing/2016/5/14/chartex" xmlns:mc="http://schemas.openxmlformats.org/markup-compatibility/2006" xmlns:aink="http://schemas.microsoft.com/office/drawing/2016/ink" xmlns:am3d="http://schemas.microsoft.com/office/drawing/2017/model3d" xmlns:o="urn:schemas-microsoft-com:office:office" xmlns:oel="http://schemas.microsoft.com/office/2019/extlst" xmlns:r="http://schemas.openxmlformats.org/officeDocument/2006/relationships" xmlns:m="http://schemas.openxmlformats.org/officeDocument/2006/math" xmlns:v="urn:schemas-microsoft-com:vml" xmlns:wp14="http://schemas.microsoft.com/office/word/2010/wordprocessingDrawing" xmlns:wp="http://schemas.openxmlformats.org/drawingml/2006/wordprocessingDrawing" xmlns:w10="urn:schemas-microsoft-com:office:word" xmlns:w="http://schemas.openxmlformats.org/wordprocessingml/2006/main" xmlns:w14="http://schemas.microsoft.com/office/word/2010/wordml" xmlns:w15="http://schemas.microsoft.com/office/word/2012/wordml" xmlns:w16cex="http://schemas.microsoft.com/office/word/2018/wordml/cex" xmlns:w16cid="http://schemas.microsoft.com/office/word/2016/wordml/cid" xmlns:w16="http://schemas.microsoft.com/office/word/2018/wordml" xmlns:w16sdtdh="http://schemas.microsoft.com/office/word/2020/wordml/sdtdatahash" xmlns:w16se="http://schemas.microsoft.com/office/word/2015/wordml/symex" xmlns:wpg="http://schemas.microsoft.com/office/word/2010/wordprocessingGroup" xmlns:wpi="http://schemas.microsoft.com/office/word/2010/wordprocessingInk" xmlns:wne="http://schemas.microsoft.com/office/word/2006/wordml" xmlns:wps="http://schemas.microsoft.com/office/word/2010/wordprocessingShape" mc:Ignorable="w14 w15 w16se w16cid w16 w16cex w16sdtdh wp14">
+<w:numbering xmlns:wpc="http://schemas.microsoft.com/office/word/2010/wordprocessingCanvas" xmlns:cx="http://schemas.microsoft.com/office/drawing/2014/chartex" xmlns:mc="http://schemas.openxmlformats.org/markup-compatibility/2006" xmlns:o="urn:schemas-microsoft-com:office:office" xmlns:r="http://schemas.openxmlformats.org/officeDocument/2006/relationships" xmlns:m="http://schemas.openxmlformats.org/officeDocument/2006/math" xmlns:v="urn:schemas-microsoft-com:vml" xmlns:wp14="http://schemas.microsoft.com/office/word/2010/wordprocessingDrawing" xmlns:wp="http://schemas.openxmlformats.org/drawingml/2006/wordprocessingDrawing" xmlns:w10="urn:schemas-microsoft-com:office:word" xmlns:w="http://schemas.openxmlformats.org/wordprocessingml/2006/main" xmlns:w14="http://schemas.microsoft.com/office/word/2010/wordml" xmlns:w15="http://schemas.microsoft.com/office/word/2012/wordml" xmlns:w16se="http://schemas.microsoft.com/office/word/2015/wordml/symex" xmlns:wpg="http://schemas.microsoft.com/office/word/2010/wordprocessingGroup" xmlns:wpi="http://schemas.microsoft.com/office/word/2010/wordprocessingInk" xmlns:wne="http://schemas.microsoft.com/office/word/2006/wordml" xmlns:wps="http://schemas.microsoft.com/office/word/2010/wordprocessingShape" mc:Ignorable="w14 w15 w16se wp14">
   <w:abstractNum w:abstractNumId="0" w15:restartNumberingAfterBreak="0">
     <w:nsid w:val="58B97E4E"/>
     <w:multiLevelType w:val="hybridMultilevel"/>
@@ -736,14 +1056,14 @@
       </w:rPr>
     </w:lvl>
   </w:abstractNum>
-  <w:num w:numId="1" w16cid:durableId="1271007516">
+  <w:num w:numId="1">
     <w:abstractNumId w:val="0"/>
   </w:num>
 </w:numbering>
 </file>
 
 <file path=word/styles.xml><?xml version="1.0" encoding="utf-8"?>
-<w:styles xmlns:mc="http://schemas.openxmlformats.org/markup-compatibility/2006" xmlns:r="http://schemas.openxmlformats.org/officeDocument/2006/relationships" xmlns:w="http://schemas.openxmlformats.org/wordprocessingml/2006/main" xmlns:w14="http://schemas.microsoft.com/office/word/2010/wordml" xmlns:w15="http://schemas.microsoft.com/office/word/2012/wordml" xmlns:w16cex="http://schemas.microsoft.com/office/word/2018/wordml/cex" xmlns:w16cid="http://schemas.microsoft.com/office/word/2016/wordml/cid" xmlns:w16="http://schemas.microsoft.com/office/word/2018/wordml" xmlns:w16sdtdh="http://schemas.microsoft.com/office/word/2020/wordml/sdtdatahash" xmlns:w16se="http://schemas.microsoft.com/office/word/2015/wordml/symex" mc:Ignorable="w14 w15 w16se w16cid w16 w16cex w16sdtdh">
+<w:styles xmlns:mc="http://schemas.openxmlformats.org/markup-compatibility/2006" xmlns:r="http://schemas.openxmlformats.org/officeDocument/2006/relationships" xmlns:w="http://schemas.openxmlformats.org/wordprocessingml/2006/main" xmlns:w14="http://schemas.microsoft.com/office/word/2010/wordml" xmlns:w15="http://schemas.microsoft.com/office/word/2012/wordml" xmlns:w16se="http://schemas.microsoft.com/office/word/2015/wordml/symex" mc:Ignorable="w14 w15 w16se">
   <w:docDefaults>
     <w:rPrDefault>
       <w:rPr>
@@ -761,7 +1081,7 @@
       </w:pPr>
     </w:pPrDefault>
   </w:docDefaults>
-  <w:latentStyles w:defLockedState="0" w:defUIPriority="99" w:defSemiHidden="0" w:defUnhideWhenUsed="0" w:defQFormat="0" w:count="376">
+  <w:latentStyles w:defLockedState="0" w:defUIPriority="99" w:defSemiHidden="0" w:defUnhideWhenUsed="0" w:defQFormat="0" w:count="371">
     <w:lsdException w:name="Normal" w:uiPriority="0" w:qFormat="1"/>
     <w:lsdException w:name="heading 1" w:uiPriority="9" w:qFormat="1"/>
     <w:lsdException w:name="heading 2" w:semiHidden="1" w:uiPriority="9" w:unhideWhenUsed="1" w:qFormat="1"/>
@@ -1133,11 +1453,6 @@
     <w:lsdException w:name="List Table 5 Dark Accent 6" w:uiPriority="50"/>
     <w:lsdException w:name="List Table 6 Colorful Accent 6" w:uiPriority="51"/>
     <w:lsdException w:name="List Table 7 Colorful Accent 6" w:uiPriority="52"/>
-    <w:lsdException w:name="Mention" w:semiHidden="1" w:unhideWhenUsed="1"/>
-    <w:lsdException w:name="Smart Hyperlink" w:semiHidden="1" w:unhideWhenUsed="1"/>
-    <w:lsdException w:name="Hashtag" w:semiHidden="1" w:unhideWhenUsed="1"/>
-    <w:lsdException w:name="Unresolved Mention" w:semiHidden="1" w:unhideWhenUsed="1"/>
-    <w:lsdException w:name="Smart Link" w:semiHidden="1" w:unhideWhenUsed="1"/>
   </w:latentStyles>
   <w:style w:type="paragraph" w:default="1" w:styleId="Normal">
     <w:name w:val="Normal"/>

</xml_diff>